<commit_message>
Modified Exercise D files
</commit_message>
<xml_diff>
--- a/Lab01/ExerciseA/AnswerSheet.docx
+++ b/Lab01/ExerciseA/AnswerSheet.docx
@@ -12,16 +12,8 @@
         <w:rPr>
           <w:b/>
         </w:rPr>
-        <w:t xml:space="preserve">Answer the questions in Exercise A in the following table and post it into the </w:t>
+        <w:t>Answer the questions in Exercise A in the following table and post it into the D2L</w:t>
       </w:r>
-      <w:proofErr w:type="gramStart"/>
-      <w:r>
-        <w:rPr>
-          <w:b/>
-        </w:rPr>
-        <w:t>D2L</w:t>
-      </w:r>
-      <w:proofErr w:type="gramEnd"/>
     </w:p>
     <w:p/>
     <w:p/>
@@ -152,7 +144,6 @@
                 <w:szCs w:val="24"/>
               </w:rPr>
             </w:pPr>
-            <w:proofErr w:type="gramStart"/>
             <w:r>
               <w:rPr>
                 <w:szCs w:val="24"/>
@@ -163,42 +154,7 @@
               <w:rPr>
                 <w:szCs w:val="24"/>
               </w:rPr>
-              <w:t>t</w:t>
-            </w:r>
-            <w:proofErr w:type="gramEnd"/>
-            <w:r>
-              <w:rPr>
-                <w:szCs w:val="24"/>
-              </w:rPr>
-              <w:t xml:space="preserve"> is called at line 12 in </w:t>
-            </w:r>
-            <w:proofErr w:type="spellStart"/>
-            <w:r>
-              <w:rPr>
-                <w:szCs w:val="24"/>
-              </w:rPr>
-              <w:t>exAmain</w:t>
-            </w:r>
-            <w:proofErr w:type="spellEnd"/>
-            <w:r>
-              <w:rPr>
-                <w:szCs w:val="24"/>
-              </w:rPr>
-              <w:t xml:space="preserve">. The statement, </w:t>
-            </w:r>
-            <w:proofErr w:type="spellStart"/>
-            <w:r>
-              <w:rPr>
-                <w:szCs w:val="24"/>
-              </w:rPr>
-              <w:t>Mystring</w:t>
-            </w:r>
-            <w:proofErr w:type="spellEnd"/>
-            <w:r>
-              <w:rPr>
-                <w:szCs w:val="24"/>
-              </w:rPr>
-              <w:t xml:space="preserve"> c = 3 is interpreted by the</w:t>
+              <w:t>t is called at line 12 in exAmain. The statement, Mystring c = 3 is interpreted by the</w:t>
             </w:r>
             <w:r>
               <w:rPr>
@@ -222,37 +178,7 @@
               <w:rPr>
                 <w:szCs w:val="24"/>
               </w:rPr>
-              <w:t xml:space="preserve">constructor </w:t>
-            </w:r>
-            <w:proofErr w:type="spellStart"/>
-            <w:proofErr w:type="gramStart"/>
-            <w:r>
-              <w:rPr>
-                <w:szCs w:val="24"/>
-              </w:rPr>
-              <w:t>Mystring</w:t>
-            </w:r>
-            <w:proofErr w:type="spellEnd"/>
-            <w:r>
-              <w:rPr>
-                <w:szCs w:val="24"/>
-              </w:rPr>
-              <w:t>::</w:t>
-            </w:r>
-            <w:proofErr w:type="spellStart"/>
-            <w:proofErr w:type="gramEnd"/>
-            <w:r>
-              <w:rPr>
-                <w:szCs w:val="24"/>
-              </w:rPr>
-              <w:t>Mystring</w:t>
-            </w:r>
-            <w:proofErr w:type="spellEnd"/>
-            <w:r>
-              <w:rPr>
-                <w:szCs w:val="24"/>
-              </w:rPr>
-              <w:t>(int n).</w:t>
+              <w:t>constructor Mystring::Mystring(int n).</w:t>
             </w:r>
           </w:p>
         </w:tc>
@@ -347,49 +273,13 @@
               <w:rPr>
                 <w:szCs w:val="24"/>
               </w:rPr>
-              <w:t xml:space="preserve">8 in </w:t>
-            </w:r>
-            <w:proofErr w:type="spellStart"/>
-            <w:r>
-              <w:rPr>
-                <w:szCs w:val="24"/>
-              </w:rPr>
-              <w:t>exAmain</w:t>
-            </w:r>
-            <w:proofErr w:type="spellEnd"/>
-            <w:r>
-              <w:rPr>
-                <w:szCs w:val="24"/>
-              </w:rPr>
-              <w:t xml:space="preserve">. The statement </w:t>
-            </w:r>
-            <w:proofErr w:type="spellStart"/>
-            <w:r>
-              <w:rPr>
-                <w:szCs w:val="24"/>
-              </w:rPr>
-              <w:t>Mystring</w:t>
-            </w:r>
-            <w:proofErr w:type="spellEnd"/>
-            <w:r>
-              <w:rPr>
-                <w:szCs w:val="24"/>
-              </w:rPr>
-              <w:t xml:space="preserve"> </w:t>
-            </w:r>
-            <w:proofErr w:type="gramStart"/>
-            <w:r>
-              <w:rPr>
-                <w:szCs w:val="24"/>
-              </w:rPr>
-              <w:t>x[</w:t>
-            </w:r>
-            <w:proofErr w:type="gramEnd"/>
-            <w:r>
-              <w:rPr>
-                <w:szCs w:val="24"/>
-              </w:rPr>
-              <w:t xml:space="preserve">2] creates a 2 element array “x” and then </w:t>
+              <w:t>8 in exAmain</w:t>
+            </w:r>
+            <w:r>
+              <w:rPr>
+                <w:szCs w:val="24"/>
+              </w:rPr>
+              <w:t xml:space="preserve">. The statement Mystring x[2] creates a 2 element array “x” and then </w:t>
             </w:r>
             <w:r>
               <w:rPr>
@@ -497,21 +387,7 @@
               <w:rPr>
                 <w:szCs w:val="24"/>
               </w:rPr>
-              <w:t xml:space="preserve">Called at line 22 in </w:t>
-            </w:r>
-            <w:proofErr w:type="spellStart"/>
-            <w:r>
-              <w:rPr>
-                <w:szCs w:val="24"/>
-              </w:rPr>
-              <w:t>exAmain</w:t>
-            </w:r>
-            <w:proofErr w:type="spellEnd"/>
-            <w:r>
-              <w:rPr>
-                <w:szCs w:val="24"/>
-              </w:rPr>
-              <w:t>.</w:t>
+              <w:t>Called at line 22 in exAmain.</w:t>
             </w:r>
             <w:r>
               <w:rPr>
@@ -519,41 +395,11 @@
               </w:rPr>
               <w:t xml:space="preserve"> The statement, </w:t>
             </w:r>
-            <w:proofErr w:type="spellStart"/>
-            <w:r>
-              <w:rPr>
-                <w:szCs w:val="24"/>
-              </w:rPr>
-              <w:t>Mystring</w:t>
-            </w:r>
-            <w:proofErr w:type="spellEnd"/>
-            <w:r>
-              <w:rPr>
-                <w:szCs w:val="24"/>
-              </w:rPr>
-              <w:t xml:space="preserve"> *z = new </w:t>
-            </w:r>
-            <w:proofErr w:type="spellStart"/>
-            <w:proofErr w:type="gramStart"/>
-            <w:r>
-              <w:rPr>
-                <w:szCs w:val="24"/>
-              </w:rPr>
-              <w:t>Mystring</w:t>
-            </w:r>
-            <w:proofErr w:type="spellEnd"/>
-            <w:r>
-              <w:rPr>
-                <w:szCs w:val="24"/>
-              </w:rPr>
-              <w:t>(</w:t>
-            </w:r>
-            <w:proofErr w:type="gramEnd"/>
-            <w:r>
-              <w:rPr>
-                <w:szCs w:val="24"/>
-              </w:rPr>
-              <w:t>"4");</w:t>
+            <w:r>
+              <w:rPr>
+                <w:szCs w:val="24"/>
+              </w:rPr>
+              <w:t>Mystring *z = new Mystring("4");</w:t>
             </w:r>
             <w:r>
               <w:rPr>
@@ -597,33 +443,11 @@
               </w:rPr>
               <w:t xml:space="preserve"> </w:t>
             </w:r>
-            <w:proofErr w:type="spellStart"/>
-            <w:r>
-              <w:rPr>
-                <w:szCs w:val="24"/>
-              </w:rPr>
-              <w:t>Mystring</w:t>
-            </w:r>
-            <w:proofErr w:type="spellEnd"/>
-            <w:r>
-              <w:rPr>
-                <w:szCs w:val="24"/>
-              </w:rPr>
-              <w:t>::</w:t>
-            </w:r>
-            <w:proofErr w:type="spellStart"/>
-            <w:r>
-              <w:rPr>
-                <w:szCs w:val="24"/>
-              </w:rPr>
-              <w:t>Mystring</w:t>
-            </w:r>
-            <w:proofErr w:type="spellEnd"/>
-            <w:r>
-              <w:rPr>
-                <w:szCs w:val="24"/>
-              </w:rPr>
-              <w:t>(const char *s)</w:t>
+            <w:r>
+              <w:rPr>
+                <w:szCs w:val="24"/>
+              </w:rPr>
+              <w:t>Mystring::Mystring(const char *s)</w:t>
             </w:r>
             <w:r>
               <w:rPr>
@@ -727,21 +551,7 @@
               <w:rPr>
                 <w:szCs w:val="24"/>
               </w:rPr>
-              <w:t xml:space="preserve">Called at line 24 in </w:t>
-            </w:r>
-            <w:proofErr w:type="spellStart"/>
-            <w:r>
-              <w:rPr>
-                <w:szCs w:val="24"/>
-              </w:rPr>
-              <w:t>exAmain</w:t>
-            </w:r>
-            <w:proofErr w:type="spellEnd"/>
-            <w:r>
-              <w:rPr>
-                <w:szCs w:val="24"/>
-              </w:rPr>
-              <w:t>.</w:t>
+              <w:t>Called at line 24 in exAmain.</w:t>
             </w:r>
             <w:r>
               <w:rPr>
@@ -845,21 +655,7 @@
               <w:rPr>
                 <w:szCs w:val="24"/>
               </w:rPr>
-              <w:t xml:space="preserve">Called at line 24 in </w:t>
-            </w:r>
-            <w:proofErr w:type="spellStart"/>
-            <w:r>
-              <w:rPr>
-                <w:szCs w:val="24"/>
-              </w:rPr>
-              <w:t>exAmain</w:t>
-            </w:r>
-            <w:proofErr w:type="spellEnd"/>
-            <w:r>
-              <w:rPr>
-                <w:szCs w:val="24"/>
-              </w:rPr>
-              <w:t>.</w:t>
+              <w:t>Called at line 24 in exAmain.</w:t>
             </w:r>
             <w:r>
               <w:rPr>
@@ -976,21 +772,7 @@
               <w:rPr>
                 <w:szCs w:val="24"/>
               </w:rPr>
-              <w:t xml:space="preserve">Called at line 26 in </w:t>
-            </w:r>
-            <w:proofErr w:type="spellStart"/>
-            <w:r>
-              <w:rPr>
-                <w:szCs w:val="24"/>
-              </w:rPr>
-              <w:t>exAmain</w:t>
-            </w:r>
-            <w:proofErr w:type="spellEnd"/>
-            <w:r>
-              <w:rPr>
-                <w:szCs w:val="24"/>
-              </w:rPr>
-              <w:t>.</w:t>
+              <w:t>Called at line 26 in exAmain.</w:t>
             </w:r>
             <w:r>
               <w:rPr>
@@ -998,33 +780,11 @@
               </w:rPr>
               <w:t xml:space="preserve"> The statement, </w:t>
             </w:r>
-            <w:proofErr w:type="spellStart"/>
-            <w:r>
-              <w:rPr>
-                <w:szCs w:val="24"/>
-              </w:rPr>
-              <w:t>Mystring</w:t>
-            </w:r>
-            <w:proofErr w:type="spellEnd"/>
-            <w:r>
-              <w:rPr>
-                <w:szCs w:val="24"/>
-              </w:rPr>
-              <w:t xml:space="preserve"> mars = </w:t>
-            </w:r>
-            <w:proofErr w:type="gramStart"/>
-            <w:r>
-              <w:rPr>
-                <w:szCs w:val="24"/>
-              </w:rPr>
-              <w:t>x[</w:t>
-            </w:r>
-            <w:proofErr w:type="gramEnd"/>
-            <w:r>
-              <w:rPr>
-                <w:szCs w:val="24"/>
-              </w:rPr>
-              <w:t>0];</w:t>
+            <w:r>
+              <w:rPr>
+                <w:szCs w:val="24"/>
+              </w:rPr>
+              <w:t>Mystring mars = x[0];</w:t>
             </w:r>
             <w:r>
               <w:rPr>
@@ -1056,47 +816,11 @@
               </w:rPr>
               <w:t xml:space="preserve"> copy constructor </w:t>
             </w:r>
-            <w:proofErr w:type="spellStart"/>
-            <w:r>
-              <w:rPr>
-                <w:szCs w:val="24"/>
-              </w:rPr>
-              <w:t>Mystring</w:t>
-            </w:r>
-            <w:proofErr w:type="spellEnd"/>
-            <w:r>
-              <w:rPr>
-                <w:szCs w:val="24"/>
-              </w:rPr>
-              <w:t>::</w:t>
-            </w:r>
-            <w:proofErr w:type="spellStart"/>
-            <w:r>
-              <w:rPr>
-                <w:szCs w:val="24"/>
-              </w:rPr>
-              <w:t>Mystring</w:t>
-            </w:r>
-            <w:proofErr w:type="spellEnd"/>
-            <w:r>
-              <w:rPr>
-                <w:szCs w:val="24"/>
-              </w:rPr>
-              <w:t xml:space="preserve">(const </w:t>
-            </w:r>
-            <w:proofErr w:type="spellStart"/>
-            <w:r>
-              <w:rPr>
-                <w:szCs w:val="24"/>
-              </w:rPr>
-              <w:t>Mystring</w:t>
-            </w:r>
-            <w:proofErr w:type="spellEnd"/>
-            <w:r>
-              <w:rPr>
-                <w:szCs w:val="24"/>
-              </w:rPr>
-              <w:t xml:space="preserve"> &amp;source)</w:t>
+            <w:r>
+              <w:rPr>
+                <w:szCs w:val="24"/>
+              </w:rPr>
+              <w:t>Mystring::Mystring(const Mystring &amp;source)</w:t>
             </w:r>
             <w:r>
               <w:rPr>
@@ -1180,21 +904,7 @@
               <w:rPr>
                 <w:szCs w:val="24"/>
               </w:rPr>
-              <w:t xml:space="preserve">Called at line 28 in </w:t>
-            </w:r>
-            <w:proofErr w:type="spellStart"/>
-            <w:r>
-              <w:rPr>
-                <w:szCs w:val="24"/>
-              </w:rPr>
-              <w:t>exAmain</w:t>
-            </w:r>
-            <w:proofErr w:type="spellEnd"/>
-            <w:r>
-              <w:rPr>
-                <w:szCs w:val="24"/>
-              </w:rPr>
-              <w:t>.</w:t>
+              <w:t>Called at line 28 in exAmain.</w:t>
             </w:r>
             <w:r>
               <w:rPr>
@@ -1202,19 +912,11 @@
               </w:rPr>
               <w:t xml:space="preserve"> The statement, </w:t>
             </w:r>
-            <w:proofErr w:type="gramStart"/>
-            <w:r>
-              <w:rPr>
-                <w:szCs w:val="24"/>
-              </w:rPr>
-              <w:t>x[</w:t>
-            </w:r>
-            <w:proofErr w:type="gramEnd"/>
-            <w:r>
-              <w:rPr>
-                <w:szCs w:val="24"/>
-              </w:rPr>
-              <w:t>1] = x[0];</w:t>
+            <w:r>
+              <w:rPr>
+                <w:szCs w:val="24"/>
+              </w:rPr>
+              <w:t>x[1] = x[0];</w:t>
             </w:r>
             <w:r>
               <w:rPr>
@@ -1267,47 +969,11 @@
               </w:rPr>
               <w:t xml:space="preserve"> </w:t>
             </w:r>
-            <w:proofErr w:type="spellStart"/>
-            <w:r>
-              <w:rPr>
-                <w:szCs w:val="24"/>
-              </w:rPr>
-              <w:t>Mystring</w:t>
-            </w:r>
-            <w:proofErr w:type="spellEnd"/>
-            <w:r>
-              <w:rPr>
-                <w:szCs w:val="24"/>
-              </w:rPr>
-              <w:t xml:space="preserve"> &amp;</w:t>
-            </w:r>
-            <w:proofErr w:type="spellStart"/>
-            <w:r>
-              <w:rPr>
-                <w:szCs w:val="24"/>
-              </w:rPr>
-              <w:t>Mystring</w:t>
-            </w:r>
-            <w:proofErr w:type="spellEnd"/>
-            <w:r>
-              <w:rPr>
-                <w:szCs w:val="24"/>
-              </w:rPr>
-              <w:t xml:space="preserve">::operator=(const </w:t>
-            </w:r>
-            <w:proofErr w:type="spellStart"/>
-            <w:r>
-              <w:rPr>
-                <w:szCs w:val="24"/>
-              </w:rPr>
-              <w:t>Mystring</w:t>
-            </w:r>
-            <w:proofErr w:type="spellEnd"/>
-            <w:r>
-              <w:rPr>
-                <w:szCs w:val="24"/>
-              </w:rPr>
-              <w:t xml:space="preserve"> &amp;S)</w:t>
+            <w:r>
+              <w:rPr>
+                <w:szCs w:val="24"/>
+              </w:rPr>
+              <w:t>Mystring &amp;Mystring::operator=(const Mystring &amp;S)</w:t>
             </w:r>
             <w:r>
               <w:rPr>
@@ -1407,33 +1073,11 @@
                 <w:szCs w:val="24"/>
               </w:rPr>
             </w:pPr>
-            <w:proofErr w:type="gramStart"/>
-            <w:r>
-              <w:rPr>
-                <w:szCs w:val="24"/>
-              </w:rPr>
-              <w:t>First</w:t>
-            </w:r>
-            <w:proofErr w:type="gramEnd"/>
-            <w:r>
-              <w:rPr>
-                <w:szCs w:val="24"/>
-              </w:rPr>
-              <w:t xml:space="preserve"> call is on line 30 and the second on line 32 in </w:t>
-            </w:r>
-            <w:proofErr w:type="spellStart"/>
-            <w:r>
-              <w:rPr>
-                <w:szCs w:val="24"/>
-              </w:rPr>
-              <w:t>exAmain</w:t>
-            </w:r>
-            <w:proofErr w:type="spellEnd"/>
-            <w:r>
-              <w:rPr>
-                <w:szCs w:val="24"/>
-              </w:rPr>
-              <w:t>.</w:t>
+            <w:r>
+              <w:rPr>
+                <w:szCs w:val="24"/>
+              </w:rPr>
+              <w:t>First call is on line 30 and the second on line 32 in exAmain.</w:t>
             </w:r>
             <w:r>
               <w:rPr>
@@ -1441,100 +1085,42 @@
               </w:rPr>
               <w:t xml:space="preserve"> The statements, </w:t>
             </w:r>
-            <w:proofErr w:type="spellStart"/>
-            <w:r>
-              <w:rPr>
-                <w:szCs w:val="24"/>
-              </w:rPr>
-              <w:t>Mystring</w:t>
-            </w:r>
-            <w:proofErr w:type="spellEnd"/>
+            <w:r>
+              <w:rPr>
+                <w:szCs w:val="24"/>
+              </w:rPr>
+              <w:t>Mystring jupiter("White");</w:t>
+            </w:r>
+            <w:r>
+              <w:rPr>
+                <w:szCs w:val="24"/>
+              </w:rPr>
+              <w:t xml:space="preserve"> and</w:t>
+            </w:r>
+            <w:r>
+              <w:rPr>
+                <w:szCs w:val="24"/>
+              </w:rPr>
+              <w:t xml:space="preserve"> ar[0] = new Mystring("Yellow");</w:t>
+            </w:r>
+            <w:r>
+              <w:rPr>
+                <w:szCs w:val="24"/>
+              </w:rPr>
+              <w:t xml:space="preserve"> are </w:t>
+            </w:r>
+            <w:r>
+              <w:rPr>
+                <w:szCs w:val="24"/>
+              </w:rPr>
+              <w:t>interpreted by the</w:t>
+            </w:r>
             <w:r>
               <w:rPr>
                 <w:szCs w:val="24"/>
               </w:rPr>
               <w:t xml:space="preserve"> </w:t>
             </w:r>
-            <w:proofErr w:type="spellStart"/>
-            <w:r>
-              <w:rPr>
-                <w:szCs w:val="24"/>
-              </w:rPr>
-              <w:t>jupiter</w:t>
-            </w:r>
-            <w:proofErr w:type="spellEnd"/>
-            <w:r>
-              <w:rPr>
-                <w:szCs w:val="24"/>
-              </w:rPr>
-              <w:t>("White");</w:t>
-            </w:r>
-            <w:r>
-              <w:rPr>
-                <w:szCs w:val="24"/>
-              </w:rPr>
-              <w:t xml:space="preserve"> and</w:t>
-            </w:r>
-            <w:r>
-              <w:rPr>
-                <w:szCs w:val="24"/>
-              </w:rPr>
-              <w:t xml:space="preserve"> </w:t>
-            </w:r>
-            <w:proofErr w:type="spellStart"/>
-            <w:proofErr w:type="gramStart"/>
-            <w:r>
-              <w:rPr>
-                <w:szCs w:val="24"/>
-              </w:rPr>
-              <w:t>ar</w:t>
-            </w:r>
-            <w:proofErr w:type="spellEnd"/>
-            <w:r>
-              <w:rPr>
-                <w:szCs w:val="24"/>
-              </w:rPr>
-              <w:t>[</w:t>
-            </w:r>
-            <w:proofErr w:type="gramEnd"/>
-            <w:r>
-              <w:rPr>
-                <w:szCs w:val="24"/>
-              </w:rPr>
-              <w:t xml:space="preserve">0] = new </w:t>
-            </w:r>
-            <w:proofErr w:type="spellStart"/>
-            <w:r>
-              <w:rPr>
-                <w:szCs w:val="24"/>
-              </w:rPr>
-              <w:t>Mystring</w:t>
-            </w:r>
-            <w:proofErr w:type="spellEnd"/>
-            <w:r>
-              <w:rPr>
-                <w:szCs w:val="24"/>
-              </w:rPr>
-              <w:t>("Yellow");</w:t>
-            </w:r>
-            <w:r>
-              <w:rPr>
-                <w:szCs w:val="24"/>
-              </w:rPr>
-              <w:t xml:space="preserve"> are </w:t>
-            </w:r>
-            <w:r>
-              <w:rPr>
-                <w:szCs w:val="24"/>
-              </w:rPr>
-              <w:t>interpreted by the</w:t>
-            </w:r>
-            <w:r>
-              <w:rPr>
-                <w:szCs w:val="24"/>
-              </w:rPr>
-              <w:t xml:space="preserve"> </w:t>
-            </w:r>
             <w:r>
               <w:rPr>
                 <w:szCs w:val="24"/>
@@ -1547,33 +1133,11 @@
               </w:rPr>
               <w:t xml:space="preserve"> constructor </w:t>
             </w:r>
-            <w:proofErr w:type="spellStart"/>
-            <w:r>
-              <w:rPr>
-                <w:szCs w:val="24"/>
-              </w:rPr>
-              <w:t>Mystring</w:t>
-            </w:r>
-            <w:proofErr w:type="spellEnd"/>
-            <w:r>
-              <w:rPr>
-                <w:szCs w:val="24"/>
-              </w:rPr>
-              <w:t>::</w:t>
-            </w:r>
-            <w:proofErr w:type="spellStart"/>
-            <w:r>
-              <w:rPr>
-                <w:szCs w:val="24"/>
-              </w:rPr>
-              <w:t>Mystring</w:t>
-            </w:r>
-            <w:proofErr w:type="spellEnd"/>
-            <w:r>
-              <w:rPr>
-                <w:szCs w:val="24"/>
-              </w:rPr>
-              <w:t>(const char *s)</w:t>
+            <w:r>
+              <w:rPr>
+                <w:szCs w:val="24"/>
+              </w:rPr>
+              <w:t>Mystring::Mystring(const char *s)</w:t>
             </w:r>
             <w:r>
               <w:rPr>
@@ -1764,7 +1328,7 @@
               <w:rPr>
                 <w:szCs w:val="24"/>
               </w:rPr>
-              <w:t>5</w:t>
+              <w:t>4</w:t>
             </w:r>
             <w:r>
               <w:rPr>
@@ -1776,35 +1340,7 @@
               <w:rPr>
                 <w:szCs w:val="24"/>
               </w:rPr>
-              <w:t xml:space="preserve"> in </w:t>
-            </w:r>
-            <w:proofErr w:type="spellStart"/>
-            <w:r>
-              <w:rPr>
-                <w:szCs w:val="24"/>
-              </w:rPr>
-              <w:t>exAmain</w:t>
-            </w:r>
-            <w:proofErr w:type="spellEnd"/>
-            <w:r>
-              <w:rPr>
-                <w:szCs w:val="24"/>
-              </w:rPr>
-              <w:t xml:space="preserve"> and the last is called on line 37 in </w:t>
-            </w:r>
-            <w:proofErr w:type="spellStart"/>
-            <w:r>
-              <w:rPr>
-                <w:szCs w:val="24"/>
-              </w:rPr>
-              <w:t>exAmain</w:t>
-            </w:r>
-            <w:proofErr w:type="spellEnd"/>
-            <w:r>
-              <w:rPr>
-                <w:szCs w:val="24"/>
-              </w:rPr>
-              <w:t>.</w:t>
+              <w:t xml:space="preserve"> in exAmain and the last is called on line 37 in exAmain.</w:t>
             </w:r>
             <w:r>
               <w:rPr>
@@ -1828,71 +1364,13 @@
               <w:rPr>
                 <w:szCs w:val="24"/>
               </w:rPr>
-              <w:t xml:space="preserve">called once the </w:t>
-            </w:r>
-            <w:proofErr w:type="spellStart"/>
-            <w:r>
-              <w:rPr>
-                <w:szCs w:val="24"/>
-              </w:rPr>
-              <w:t>Mystring</w:t>
-            </w:r>
-            <w:proofErr w:type="spellEnd"/>
-            <w:r>
-              <w:rPr>
-                <w:szCs w:val="24"/>
-              </w:rPr>
-              <w:t xml:space="preserve"> objects </w:t>
-            </w:r>
-            <w:proofErr w:type="gramStart"/>
-            <w:r>
-              <w:rPr>
-                <w:szCs w:val="24"/>
-              </w:rPr>
-              <w:t>x[</w:t>
-            </w:r>
-            <w:proofErr w:type="gramEnd"/>
-            <w:r>
-              <w:rPr>
-                <w:szCs w:val="24"/>
-              </w:rPr>
-              <w:t xml:space="preserve">0], x[1], mars, and </w:t>
-            </w:r>
-            <w:proofErr w:type="spellStart"/>
-            <w:r>
-              <w:rPr>
-                <w:szCs w:val="24"/>
-              </w:rPr>
-              <w:t>jupiter</w:t>
-            </w:r>
-            <w:proofErr w:type="spellEnd"/>
-            <w:r>
-              <w:rPr>
-                <w:szCs w:val="24"/>
-              </w:rPr>
-              <w:t xml:space="preserve"> go out of scope. The last destructor on line 37 is called using the delete operator on </w:t>
-            </w:r>
-            <w:proofErr w:type="spellStart"/>
-            <w:proofErr w:type="gramStart"/>
-            <w:r>
-              <w:rPr>
-                <w:szCs w:val="24"/>
-              </w:rPr>
-              <w:t>ar</w:t>
-            </w:r>
-            <w:proofErr w:type="spellEnd"/>
-            <w:r>
-              <w:rPr>
-                <w:szCs w:val="24"/>
-              </w:rPr>
-              <w:t>[</w:t>
-            </w:r>
-            <w:proofErr w:type="gramEnd"/>
-            <w:r>
-              <w:rPr>
-                <w:szCs w:val="24"/>
-              </w:rPr>
-              <w:t>0].</w:t>
+              <w:t>called once the Mystring</w:t>
+            </w:r>
+            <w:r>
+              <w:rPr>
+                <w:szCs w:val="24"/>
+              </w:rPr>
+              <w:t xml:space="preserve"> objects x[0], x[1], mars, and jupiter go out of scope. The last destructor on line 37 is called using the delete operator on ar[0].</w:t>
             </w:r>
           </w:p>
           <w:p>
@@ -1980,21 +1458,7 @@
               <w:rPr>
                 <w:szCs w:val="24"/>
               </w:rPr>
-              <w:t xml:space="preserve">Called on line 39 in </w:t>
-            </w:r>
-            <w:proofErr w:type="spellStart"/>
-            <w:r>
-              <w:rPr>
-                <w:szCs w:val="24"/>
-              </w:rPr>
-              <w:t>exAmain</w:t>
-            </w:r>
-            <w:proofErr w:type="spellEnd"/>
-            <w:r>
-              <w:rPr>
-                <w:szCs w:val="24"/>
-              </w:rPr>
-              <w:t>.</w:t>
+              <w:t>Called on line 39 in exAmain.</w:t>
             </w:r>
             <w:r>
               <w:rPr>
@@ -2002,19 +1466,11 @@
               </w:rPr>
               <w:t xml:space="preserve"> The statement, </w:t>
             </w:r>
-            <w:proofErr w:type="spellStart"/>
-            <w:r>
-              <w:rPr>
-                <w:szCs w:val="24"/>
-              </w:rPr>
-              <w:t>Mystring</w:t>
-            </w:r>
-            <w:proofErr w:type="spellEnd"/>
-            <w:r>
-              <w:rPr>
-                <w:szCs w:val="24"/>
-              </w:rPr>
-              <w:t xml:space="preserve"> d = "Green";</w:t>
+            <w:r>
+              <w:rPr>
+                <w:szCs w:val="24"/>
+              </w:rPr>
+              <w:t>Mystring d = "Green";</w:t>
             </w:r>
             <w:r>
               <w:rPr>
@@ -2046,35 +1502,11 @@
               </w:rPr>
               <w:t xml:space="preserve"> constructor </w:t>
             </w:r>
-            <w:proofErr w:type="spellStart"/>
-            <w:proofErr w:type="gramStart"/>
-            <w:r>
-              <w:rPr>
-                <w:szCs w:val="24"/>
-              </w:rPr>
-              <w:t>Mystring</w:t>
-            </w:r>
-            <w:proofErr w:type="spellEnd"/>
-            <w:r>
-              <w:rPr>
-                <w:szCs w:val="24"/>
-              </w:rPr>
-              <w:t>::</w:t>
-            </w:r>
-            <w:proofErr w:type="spellStart"/>
-            <w:proofErr w:type="gramEnd"/>
-            <w:r>
-              <w:rPr>
-                <w:szCs w:val="24"/>
-              </w:rPr>
-              <w:t>Mystring</w:t>
-            </w:r>
-            <w:proofErr w:type="spellEnd"/>
-            <w:r>
-              <w:rPr>
-                <w:szCs w:val="24"/>
-              </w:rPr>
-              <w:t>(const char *s)</w:t>
+            <w:r>
+              <w:rPr>
+                <w:szCs w:val="24"/>
+              </w:rPr>
+              <w:t>Mystring::Mystring(const char *s)</w:t>
             </w:r>
             <w:r>
               <w:rPr>
@@ -2167,35 +1599,7 @@
               <w:rPr>
                 <w:szCs w:val="24"/>
               </w:rPr>
-              <w:t xml:space="preserve">Printed out on line 41 in </w:t>
-            </w:r>
-            <w:proofErr w:type="spellStart"/>
-            <w:r>
-              <w:rPr>
-                <w:szCs w:val="24"/>
-              </w:rPr>
-              <w:t>exAmain</w:t>
-            </w:r>
-            <w:proofErr w:type="spellEnd"/>
-            <w:r>
-              <w:rPr>
-                <w:szCs w:val="24"/>
-              </w:rPr>
-              <w:t xml:space="preserve">. This is directly printed to the terminal since </w:t>
-            </w:r>
-            <w:proofErr w:type="spellStart"/>
-            <w:r>
-              <w:rPr>
-                <w:szCs w:val="24"/>
-              </w:rPr>
-              <w:t>cout</w:t>
-            </w:r>
-            <w:proofErr w:type="spellEnd"/>
-            <w:r>
-              <w:rPr>
-                <w:szCs w:val="24"/>
-              </w:rPr>
-              <w:t xml:space="preserve"> prints to the terminal.</w:t>
+              <w:t>Printed out on line 41 in exAmain. This is directly printed to the terminal since cout prints to the terminal.</w:t>
             </w:r>
           </w:p>
         </w:tc>
@@ -2290,27 +1694,13 @@
               <w:rPr>
                 <w:szCs w:val="24"/>
               </w:rPr>
-              <w:t>4</w:t>
-            </w:r>
-            <w:r>
-              <w:rPr>
-                <w:szCs w:val="24"/>
-              </w:rPr>
-              <w:t xml:space="preserve"> in </w:t>
-            </w:r>
-            <w:proofErr w:type="spellStart"/>
-            <w:r>
-              <w:rPr>
-                <w:szCs w:val="24"/>
-              </w:rPr>
-              <w:t>exAmain</w:t>
-            </w:r>
-            <w:proofErr w:type="spellEnd"/>
-            <w:r>
-              <w:rPr>
-                <w:szCs w:val="24"/>
-              </w:rPr>
-              <w:t>.</w:t>
+              <w:t>3</w:t>
+            </w:r>
+            <w:r>
+              <w:rPr>
+                <w:szCs w:val="24"/>
+              </w:rPr>
+              <w:t xml:space="preserve"> in exAmain.</w:t>
             </w:r>
             <w:r>
               <w:rPr>

</xml_diff>